<commit_message>
Guía didáctica guion 6 y revisión de audio guion 5
</commit_message>
<xml_diff>
--- a/fuentes/contenidos/grado08/guion05/LE_08_05_CO_REC100_SND.docx
+++ b/fuentes/contenidos/grado08/guion05/LE_08_05_CO_REC100_SND.docx
@@ -342,7 +342,19 @@
               <w:rPr>
                 <w:i/>
               </w:rPr>
-              <w:t>Masculina para el narrador y femenina para lo que dice el personaje</w:t>
+              <w:t>Masculina</w:t>
+            </w:r>
+            <w:r>
+              <w:rPr>
+                <w:i/>
+              </w:rPr>
+              <w:t xml:space="preserve"> 1</w:t>
+            </w:r>
+            <w:r>
+              <w:rPr>
+                <w:i/>
+              </w:rPr>
+              <w:t xml:space="preserve"> para el narrador y femenina para lo que dice el personaje</w:t>
             </w:r>
           </w:p>
         </w:tc>
@@ -759,14 +771,23 @@
           <w:p>
             <w:pPr>
               <w:rPr>
-                <w:lang w:val="es-ES"/>
-              </w:rPr>
-            </w:pPr>
-            <w:r>
-              <w:rPr>
+                <w:b/>
+                <w:lang w:val="es-ES"/>
+              </w:rPr>
+            </w:pPr>
+            <w:r>
+              <w:rPr>
+                <w:b/>
                 <w:i/>
               </w:rPr>
               <w:t>Masculina</w:t>
+            </w:r>
+            <w:r>
+              <w:rPr>
+                <w:b/>
+                <w:i/>
+              </w:rPr>
+              <w:t xml:space="preserve"> 2</w:t>
             </w:r>
           </w:p>
         </w:tc>
@@ -887,6 +908,7 @@
                 <w:lang w:val="es-ES"/>
               </w:rPr>
             </w:pPr>
+            <w:bookmarkStart w:id="0" w:name="_GoBack"/>
             <w:r>
               <w:rPr>
                 <w:i/>
@@ -941,6 +963,7 @@
               </w:rPr>
               <w:t>03</w:t>
             </w:r>
+            <w:bookmarkEnd w:id="0"/>
           </w:p>
         </w:tc>
       </w:tr>
@@ -970,14 +993,23 @@
           <w:p>
             <w:pPr>
               <w:rPr>
-                <w:lang w:val="es-ES"/>
-              </w:rPr>
-            </w:pPr>
-            <w:r>
-              <w:rPr>
+                <w:b/>
+                <w:lang w:val="es-ES"/>
+              </w:rPr>
+            </w:pPr>
+            <w:r>
+              <w:rPr>
+                <w:b/>
                 <w:i/>
               </w:rPr>
               <w:t>Masculina</w:t>
+            </w:r>
+            <w:r>
+              <w:rPr>
+                <w:b/>
+                <w:i/>
+              </w:rPr>
+              <w:t xml:space="preserve"> 2</w:t>
             </w:r>
           </w:p>
         </w:tc>
@@ -1573,8 +1605,6 @@
               </w:rPr>
               <w:t xml:space="preserve">:] </w:t>
             </w:r>
-            <w:bookmarkStart w:id="0" w:name="_GoBack"/>
-            <w:bookmarkEnd w:id="0"/>
           </w:p>
           <w:p>
             <w:pPr>

</xml_diff>